<commit_message>
added examples for moderation
</commit_message>
<xml_diff>
--- a/examples/moderation1.docx
+++ b/examples/moderation1.docx
@@ -10,225 +10,306 @@
     <w:p/>
     <w:p>
       <w:r>
+        <w:t>Two-Way Interactions with Covariates (Model 1)</w:t>
+      </w:r>
+    </w:p>
+    <w:p/>
+    <w:p>
+      <w:r>
         <w:t>Model Visualization:</w:t>
       </w:r>
     </w:p>
     <w:p/>
     <w:p>
       <w:r>
-        <w:t>IV(s):</w:t>
-      </w:r>
-    </w:p>
-    <w:p>
-      <w:r>
-        <w:t>DV:</w:t>
-      </w:r>
-    </w:p>
-    <w:p>
-      <w:r>
-        <w:t>M:</w:t>
-      </w:r>
-    </w:p>
-    <w:p/>
-    <w:p>
-      <w:r>
-        <w:t>Power:</w:t>
-      </w:r>
-    </w:p>
-    <w:p/>
-    <w:p>
-      <w:r>
-        <w:t>Data Screening:</w:t>
-      </w:r>
-    </w:p>
-    <w:p/>
-    <w:p>
-      <w:pPr>
-        <w:pStyle w:val="ListParagraph"/>
-        <w:numPr>
-          <w:ilvl w:val="0"/>
-          <w:numId w:val="2"/>
-        </w:numPr>
-      </w:pPr>
-      <w:r>
-        <w:t>Accurate Data</w:t>
-      </w:r>
-    </w:p>
-    <w:p>
-      <w:pPr>
-        <w:pStyle w:val="ListParagraph"/>
-        <w:numPr>
-          <w:ilvl w:val="0"/>
-          <w:numId w:val="2"/>
-        </w:numPr>
-      </w:pPr>
-      <w:r>
-        <w:t>Missing Data</w:t>
-      </w:r>
-    </w:p>
-    <w:p>
-      <w:pPr>
-        <w:pStyle w:val="ListParagraph"/>
-        <w:numPr>
-          <w:ilvl w:val="0"/>
-          <w:numId w:val="2"/>
-        </w:numPr>
-      </w:pPr>
-      <w:r>
-        <w:t>Outliers</w:t>
-      </w:r>
-    </w:p>
-    <w:p>
-      <w:pPr>
-        <w:pStyle w:val="ListParagraph"/>
-        <w:numPr>
-          <w:ilvl w:val="1"/>
-          <w:numId w:val="2"/>
-        </w:numPr>
-      </w:pPr>
-      <w:r>
-        <w:t>Mahalanobis</w:t>
-      </w:r>
-    </w:p>
-    <w:p>
-      <w:pPr>
-        <w:pStyle w:val="ListParagraph"/>
-        <w:numPr>
-          <w:ilvl w:val="2"/>
-          <w:numId w:val="2"/>
-        </w:numPr>
-      </w:pPr>
-      <w:r>
-        <w:t xml:space="preserve">DF = </w:t>
-      </w:r>
-    </w:p>
-    <w:p>
-      <w:pPr>
-        <w:pStyle w:val="ListParagraph"/>
-        <w:numPr>
-          <w:ilvl w:val="2"/>
-          <w:numId w:val="2"/>
-        </w:numPr>
-      </w:pPr>
-      <w:r>
-        <w:t xml:space="preserve">Cut off equals = </w:t>
-      </w:r>
-    </w:p>
-    <w:p>
-      <w:pPr>
-        <w:pStyle w:val="ListParagraph"/>
-        <w:numPr>
-          <w:ilvl w:val="1"/>
-          <w:numId w:val="2"/>
-        </w:numPr>
-      </w:pPr>
-      <w:r>
-        <w:t>Cooks</w:t>
-      </w:r>
-    </w:p>
-    <w:p>
-      <w:pPr>
-        <w:pStyle w:val="ListParagraph"/>
-        <w:numPr>
-          <w:ilvl w:val="2"/>
-          <w:numId w:val="2"/>
-        </w:numPr>
-      </w:pPr>
-      <w:r>
-        <w:t>4/(N – k – 1)</w:t>
-      </w:r>
-    </w:p>
-    <w:p>
-      <w:pPr>
-        <w:pStyle w:val="ListParagraph"/>
-        <w:numPr>
-          <w:ilvl w:val="1"/>
-          <w:numId w:val="2"/>
-        </w:numPr>
-      </w:pPr>
-      <w:r>
-        <w:t>Leverage</w:t>
-      </w:r>
-    </w:p>
-    <w:p>
-      <w:pPr>
-        <w:pStyle w:val="ListParagraph"/>
-        <w:numPr>
-          <w:ilvl w:val="2"/>
-          <w:numId w:val="2"/>
-        </w:numPr>
-      </w:pPr>
-      <w:r>
-        <w:t>(2K + 2)/N</w:t>
-      </w:r>
-    </w:p>
-    <w:p>
-      <w:pPr>
-        <w:pStyle w:val="ListParagraph"/>
-        <w:numPr>
-          <w:ilvl w:val="0"/>
-          <w:numId w:val="2"/>
-        </w:numPr>
-      </w:pPr>
-      <w:r>
-        <w:t>Assumptions:</w:t>
-      </w:r>
-    </w:p>
-    <w:p>
-      <w:pPr>
-        <w:pStyle w:val="ListParagraph"/>
-        <w:numPr>
-          <w:ilvl w:val="1"/>
-          <w:numId w:val="2"/>
-        </w:numPr>
-      </w:pPr>
-      <w:r>
-        <w:t>Additivity</w:t>
-      </w:r>
-    </w:p>
-    <w:p>
-      <w:pPr>
-        <w:pStyle w:val="ListParagraph"/>
-        <w:numPr>
-          <w:ilvl w:val="1"/>
-          <w:numId w:val="2"/>
-        </w:numPr>
-      </w:pPr>
-      <w:r>
-        <w:t>Normality</w:t>
-      </w:r>
-    </w:p>
-    <w:p>
-      <w:pPr>
-        <w:pStyle w:val="ListParagraph"/>
-        <w:numPr>
-          <w:ilvl w:val="1"/>
-          <w:numId w:val="2"/>
-        </w:numPr>
-      </w:pPr>
-      <w:r>
-        <w:t>Linearity</w:t>
-      </w:r>
-    </w:p>
-    <w:p>
-      <w:pPr>
-        <w:pStyle w:val="ListParagraph"/>
-        <w:numPr>
-          <w:ilvl w:val="1"/>
-          <w:numId w:val="2"/>
-        </w:numPr>
-      </w:pPr>
-      <w:r>
-        <w:t xml:space="preserve">Homogeneity/Homoscedasticity </w:t>
-      </w:r>
-    </w:p>
-    <w:p/>
-    <w:p>
-      <w:r>
-        <w:t>Analysis:</w:t>
-      </w:r>
+        <w:rPr>
+          <w:noProof/>
+        </w:rPr>
+        <w:drawing>
+          <wp:anchor distT="0" distB="0" distL="114300" distR="114300" simplePos="0" relativeHeight="251659264" behindDoc="0" locked="0" layoutInCell="1" allowOverlap="1" wp14:anchorId="77C83906" wp14:editId="5740A0ED">
+            <wp:simplePos x="0" y="0"/>
+            <wp:positionH relativeFrom="column">
+              <wp:posOffset>0</wp:posOffset>
+            </wp:positionH>
+            <wp:positionV relativeFrom="paragraph">
+              <wp:posOffset>174625</wp:posOffset>
+            </wp:positionV>
+            <wp:extent cx="2743200" cy="2885090"/>
+            <wp:effectExtent l="0" t="0" r="0" b="0"/>
+            <wp:wrapSquare wrapText="bothSides"/>
+            <wp:docPr id="4" name="Picture 4"/>
+            <wp:cNvGraphicFramePr>
+              <a:graphicFrameLocks xmlns:a="http://schemas.openxmlformats.org/drawingml/2006/main" noChangeAspect="1"/>
+            </wp:cNvGraphicFramePr>
+            <a:graphic xmlns:a="http://schemas.openxmlformats.org/drawingml/2006/main">
+              <a:graphicData uri="http://schemas.openxmlformats.org/drawingml/2006/picture">
+                <pic:pic xmlns:pic="http://schemas.openxmlformats.org/drawingml/2006/picture">
+                  <pic:nvPicPr>
+                    <pic:cNvPr id="1" name=""/>
+                    <pic:cNvPicPr/>
+                  </pic:nvPicPr>
+                  <pic:blipFill>
+                    <a:blip r:embed="rId5" cstate="print">
+                      <a:extLst>
+                        <a:ext uri="{28A0092B-C50C-407E-A947-70E740481C1C}">
+                          <a14:useLocalDpi xmlns:a14="http://schemas.microsoft.com/office/drawing/2010/main" val="0"/>
+                        </a:ext>
+                      </a:extLst>
+                    </a:blip>
+                    <a:stretch>
+                      <a:fillRect/>
+                    </a:stretch>
+                  </pic:blipFill>
+                  <pic:spPr>
+                    <a:xfrm>
+                      <a:off x="0" y="0"/>
+                      <a:ext cx="2743200" cy="2885090"/>
+                    </a:xfrm>
+                    <a:prstGeom prst="rect">
+                      <a:avLst/>
+                    </a:prstGeom>
+                  </pic:spPr>
+                </pic:pic>
+              </a:graphicData>
+            </a:graphic>
+          </wp:anchor>
+        </w:drawing>
+      </w:r>
+    </w:p>
+    <w:p/>
+    <w:p/>
+    <w:p/>
+    <w:p/>
+    <w:p/>
+    <w:p/>
+    <w:p/>
+    <w:p/>
+    <w:p/>
+    <w:p/>
+    <w:p/>
+    <w:p/>
+    <w:p/>
+    <w:p/>
+    <w:p/>
+    <w:p/>
+    <w:p/>
+    <w:p/>
+    <w:p>
       <w:bookmarkStart w:id="0" w:name="_GoBack"/>
       <w:bookmarkEnd w:id="0"/>
+      <w:r>
+        <w:t>IV(s):</w:t>
+      </w:r>
+    </w:p>
+    <w:p>
+      <w:r>
+        <w:t>DV:</w:t>
+      </w:r>
+    </w:p>
+    <w:p>
+      <w:r>
+        <w:t>M:</w:t>
+      </w:r>
+    </w:p>
+    <w:p/>
+    <w:p>
+      <w:r>
+        <w:t>Power:</w:t>
+      </w:r>
+    </w:p>
+    <w:p/>
+    <w:p>
+      <w:r>
+        <w:t>Data Screening:</w:t>
+      </w:r>
+    </w:p>
+    <w:p/>
+    <w:p>
+      <w:pPr>
+        <w:pStyle w:val="ListParagraph"/>
+        <w:numPr>
+          <w:ilvl w:val="0"/>
+          <w:numId w:val="2"/>
+        </w:numPr>
+      </w:pPr>
+      <w:r>
+        <w:t>Accurate Data</w:t>
+      </w:r>
+    </w:p>
+    <w:p>
+      <w:pPr>
+        <w:pStyle w:val="ListParagraph"/>
+        <w:numPr>
+          <w:ilvl w:val="0"/>
+          <w:numId w:val="2"/>
+        </w:numPr>
+      </w:pPr>
+      <w:r>
+        <w:t>Missing Data</w:t>
+      </w:r>
+    </w:p>
+    <w:p>
+      <w:pPr>
+        <w:pStyle w:val="ListParagraph"/>
+        <w:numPr>
+          <w:ilvl w:val="0"/>
+          <w:numId w:val="2"/>
+        </w:numPr>
+      </w:pPr>
+      <w:r>
+        <w:t>Outliers</w:t>
+      </w:r>
+    </w:p>
+    <w:p>
+      <w:pPr>
+        <w:pStyle w:val="ListParagraph"/>
+        <w:numPr>
+          <w:ilvl w:val="1"/>
+          <w:numId w:val="2"/>
+        </w:numPr>
+      </w:pPr>
+      <w:r>
+        <w:t>Mahalanobis</w:t>
+      </w:r>
+    </w:p>
+    <w:p>
+      <w:pPr>
+        <w:pStyle w:val="ListParagraph"/>
+        <w:numPr>
+          <w:ilvl w:val="2"/>
+          <w:numId w:val="2"/>
+        </w:numPr>
+      </w:pPr>
+      <w:r>
+        <w:t xml:space="preserve">DF = </w:t>
+      </w:r>
+    </w:p>
+    <w:p>
+      <w:pPr>
+        <w:pStyle w:val="ListParagraph"/>
+        <w:numPr>
+          <w:ilvl w:val="2"/>
+          <w:numId w:val="2"/>
+        </w:numPr>
+      </w:pPr>
+      <w:r>
+        <w:t xml:space="preserve">Cut off equals = </w:t>
+      </w:r>
+    </w:p>
+    <w:p>
+      <w:pPr>
+        <w:pStyle w:val="ListParagraph"/>
+        <w:numPr>
+          <w:ilvl w:val="1"/>
+          <w:numId w:val="2"/>
+        </w:numPr>
+      </w:pPr>
+      <w:r>
+        <w:t>Cooks</w:t>
+      </w:r>
+    </w:p>
+    <w:p>
+      <w:pPr>
+        <w:pStyle w:val="ListParagraph"/>
+        <w:numPr>
+          <w:ilvl w:val="2"/>
+          <w:numId w:val="2"/>
+        </w:numPr>
+      </w:pPr>
+      <w:r>
+        <w:t>4/(N – k – 1)</w:t>
+      </w:r>
+    </w:p>
+    <w:p>
+      <w:pPr>
+        <w:pStyle w:val="ListParagraph"/>
+        <w:numPr>
+          <w:ilvl w:val="1"/>
+          <w:numId w:val="2"/>
+        </w:numPr>
+      </w:pPr>
+      <w:r>
+        <w:t>Leverage</w:t>
+      </w:r>
+    </w:p>
+    <w:p>
+      <w:pPr>
+        <w:pStyle w:val="ListParagraph"/>
+        <w:numPr>
+          <w:ilvl w:val="2"/>
+          <w:numId w:val="2"/>
+        </w:numPr>
+      </w:pPr>
+      <w:r>
+        <w:t>(2K + 2)/N</w:t>
+      </w:r>
+    </w:p>
+    <w:p>
+      <w:pPr>
+        <w:pStyle w:val="ListParagraph"/>
+        <w:numPr>
+          <w:ilvl w:val="0"/>
+          <w:numId w:val="2"/>
+        </w:numPr>
+      </w:pPr>
+      <w:r>
+        <w:t>Assumptions:</w:t>
+      </w:r>
+    </w:p>
+    <w:p>
+      <w:pPr>
+        <w:pStyle w:val="ListParagraph"/>
+        <w:numPr>
+          <w:ilvl w:val="1"/>
+          <w:numId w:val="2"/>
+        </w:numPr>
+      </w:pPr>
+      <w:r>
+        <w:t>Additivity</w:t>
+      </w:r>
+    </w:p>
+    <w:p>
+      <w:pPr>
+        <w:pStyle w:val="ListParagraph"/>
+        <w:numPr>
+          <w:ilvl w:val="1"/>
+          <w:numId w:val="2"/>
+        </w:numPr>
+      </w:pPr>
+      <w:r>
+        <w:t>Normality</w:t>
+      </w:r>
+    </w:p>
+    <w:p>
+      <w:pPr>
+        <w:pStyle w:val="ListParagraph"/>
+        <w:numPr>
+          <w:ilvl w:val="1"/>
+          <w:numId w:val="2"/>
+        </w:numPr>
+      </w:pPr>
+      <w:r>
+        <w:lastRenderedPageBreak/>
+        <w:t>Linearity</w:t>
+      </w:r>
+    </w:p>
+    <w:p>
+      <w:pPr>
+        <w:pStyle w:val="ListParagraph"/>
+        <w:numPr>
+          <w:ilvl w:val="1"/>
+          <w:numId w:val="2"/>
+        </w:numPr>
+      </w:pPr>
+      <w:r>
+        <w:t xml:space="preserve">Homogeneity/Homoscedasticity </w:t>
+      </w:r>
+    </w:p>
+    <w:p/>
+    <w:p>
+      <w:r>
+        <w:t>Analysis:</w:t>
+      </w:r>
     </w:p>
     <w:sectPr>
       <w:pgSz w:w="12240" w:h="15840"/>

</xml_diff>